<commit_message>
Implementation of document merging completed
</commit_message>
<xml_diff>
--- a/test_image_file.docx
+++ b/test_image_file.docx
@@ -31,7 +31,7 @@
               <a:graphicData uri="http://schemas.openxmlformats.org/drawingml/2006/picture">
                 <pic:pic>
                   <pic:nvPicPr>
-                    <pic:cNvPr id="0" name="Healthcare_AU_Implementation Approach (3).png"/>
+                    <pic:cNvPr id="0" name="Healthcare_AU_Implementation Approach (2).png"/>
                     <pic:cNvPicPr/>
                   </pic:nvPicPr>
                   <pic:blipFill>
@@ -75,7 +75,7 @@
               <a:graphicData uri="http://schemas.openxmlformats.org/drawingml/2006/picture">
                 <pic:pic>
                   <pic:nvPicPr>
-                    <pic:cNvPr id="0" name="Healthcare_AU_Implementation Approach_Figure 6 KPMG Powered Enterprise Benefits to SJGHC (3).png"/>
+                    <pic:cNvPr id="0" name="Healthcare_AU_Implementation Approach_Figure 6 KPMG Powered Enterprise Benefits to SJGHC (1).png"/>
                     <pic:cNvPicPr/>
                   </pic:nvPicPr>
                   <pic:blipFill>
@@ -88,138 +88,6 @@
                     <a:xfrm>
                       <a:off x="0" y="0"/>
                       <a:ext cx="5937504" cy="1901952"/>
-                    </a:xfrm>
-                    <a:prstGeom prst="rect"/>
-                  </pic:spPr>
-                </pic:pic>
-              </a:graphicData>
-            </a:graphic>
-          </wp:inline>
-        </w:drawing>
-      </w:r>
-    </w:p>
-    <w:p>
-      <w:r>
-        <w:rPr>
-          <w:b/>
-        </w:rPr>
-        <w:t>Images:</w:t>
-      </w:r>
-    </w:p>
-    <w:p>
-      <w:r>
-        <w:drawing>
-          <wp:inline xmlns:a="http://schemas.openxmlformats.org/drawingml/2006/main" xmlns:pic="http://schemas.openxmlformats.org/drawingml/2006/picture">
-            <wp:extent cx="4937760" cy="4913376"/>
-            <wp:docPr id="3" name="Picture 3"/>
-            <wp:cNvGraphicFramePr>
-              <a:graphicFrameLocks noChangeAspect="1"/>
-            </wp:cNvGraphicFramePr>
-            <a:graphic>
-              <a:graphicData uri="http://schemas.openxmlformats.org/drawingml/2006/picture">
-                <pic:pic>
-                  <pic:nvPicPr>
-                    <pic:cNvPr id="0" name="Healthcare_AU_Implementation Approach_Figure 7 KPMG Powered Enterprise Six-Layer TOM Framework.png"/>
-                    <pic:cNvPicPr/>
-                  </pic:nvPicPr>
-                  <pic:blipFill>
-                    <a:blip r:embed="rId11"/>
-                    <a:stretch>
-                      <a:fillRect/>
-                    </a:stretch>
-                  </pic:blipFill>
-                  <pic:spPr>
-                    <a:xfrm>
-                      <a:off x="0" y="0"/>
-                      <a:ext cx="4937760" cy="4913376"/>
-                    </a:xfrm>
-                    <a:prstGeom prst="rect"/>
-                  </pic:spPr>
-                </pic:pic>
-              </a:graphicData>
-            </a:graphic>
-          </wp:inline>
-        </w:drawing>
-      </w:r>
-    </w:p>
-    <w:p>
-      <w:r>
-        <w:rPr>
-          <w:b/>
-        </w:rPr>
-        <w:t>Images:</w:t>
-      </w:r>
-    </w:p>
-    <w:p>
-      <w:r>
-        <w:drawing>
-          <wp:inline xmlns:a="http://schemas.openxmlformats.org/drawingml/2006/main" xmlns:pic="http://schemas.openxmlformats.org/drawingml/2006/picture">
-            <wp:extent cx="5937504" cy="3913632"/>
-            <wp:docPr id="4" name="Picture 4"/>
-            <wp:cNvGraphicFramePr>
-              <a:graphicFrameLocks noChangeAspect="1"/>
-            </wp:cNvGraphicFramePr>
-            <a:graphic>
-              <a:graphicData uri="http://schemas.openxmlformats.org/drawingml/2006/picture">
-                <pic:pic>
-                  <pic:nvPicPr>
-                    <pic:cNvPr id="0" name="Healthcare_AU_Implementation Approach_Figure 8 KPMG Powered HR TOM Assets (1).png"/>
-                    <pic:cNvPicPr/>
-                  </pic:nvPicPr>
-                  <pic:blipFill>
-                    <a:blip r:embed="rId12"/>
-                    <a:stretch>
-                      <a:fillRect/>
-                    </a:stretch>
-                  </pic:blipFill>
-                  <pic:spPr>
-                    <a:xfrm>
-                      <a:off x="0" y="0"/>
-                      <a:ext cx="5937504" cy="3913632"/>
-                    </a:xfrm>
-                    <a:prstGeom prst="rect"/>
-                  </pic:spPr>
-                </pic:pic>
-              </a:graphicData>
-            </a:graphic>
-          </wp:inline>
-        </w:drawing>
-      </w:r>
-    </w:p>
-    <w:p>
-      <w:r>
-        <w:rPr>
-          <w:b/>
-        </w:rPr>
-        <w:t>Images:</w:t>
-      </w:r>
-    </w:p>
-    <w:p>
-      <w:r>
-        <w:drawing>
-          <wp:inline xmlns:a="http://schemas.openxmlformats.org/drawingml/2006/main" xmlns:pic="http://schemas.openxmlformats.org/drawingml/2006/picture">
-            <wp:extent cx="5937250" cy="2946400"/>
-            <wp:docPr id="5" name="Picture 5"/>
-            <wp:cNvGraphicFramePr>
-              <a:graphicFrameLocks noChangeAspect="1"/>
-            </wp:cNvGraphicFramePr>
-            <a:graphic>
-              <a:graphicData uri="http://schemas.openxmlformats.org/drawingml/2006/picture">
-                <pic:pic>
-                  <pic:nvPicPr>
-                    <pic:cNvPr id="0" name="Healthcare_AU_Implementation Approach (3).png"/>
-                    <pic:cNvPicPr/>
-                  </pic:nvPicPr>
-                  <pic:blipFill>
-                    <a:blip r:embed="rId9"/>
-                    <a:stretch>
-                      <a:fillRect/>
-                    </a:stretch>
-                  </pic:blipFill>
-                  <pic:spPr>
-                    <a:xfrm>
-                      <a:off x="0" y="0"/>
-                      <a:ext cx="5937250" cy="2946400"/>
                     </a:xfrm>
                     <a:prstGeom prst="rect"/>
                   </pic:spPr>

</xml_diff>